<commit_message>
Bugfix gestion des systèmes
</commit_message>
<xml_diff>
--- a/images/Splash8.docx
+++ b/images/Splash8.docx
@@ -10,6 +10,7 @@
       </w:pPr>
     </w:p>
     <w:p>
+      <w:bookmarkStart w:id="0" w:name="_GoBack"/>
       <w:r>
         <w:rPr>
           <w:noProof/>
@@ -19,8 +20,8 @@
           <mc:Choice Requires="wpc">
             <w:drawing>
               <wp:inline distT="0" distB="0" distL="0" distR="0">
-                <wp:extent cx="3772535" cy="2769559"/>
-                <wp:effectExtent l="114300" t="95250" r="113665" b="88265"/>
+                <wp:extent cx="3612721" cy="2769235"/>
+                <wp:effectExtent l="0" t="0" r="6985" b="0"/>
                 <wp:docPr id="8" name="Zone de dessin 8"/>
                 <wp:cNvGraphicFramePr>
                   <a:graphicFrameLocks xmlns:a="http://schemas.openxmlformats.org/drawingml/2006/main" noChangeAspect="1"/>
@@ -32,134 +33,9 @@
                         <a:solidFill>
                           <a:schemeClr val="bg1"/>
                         </a:solidFill>
-                        <a:effectLst>
-                          <a:outerShdw blurRad="63500" sx="102000" sy="102000" algn="ctr" rotWithShape="0">
-                            <a:prstClr val="black">
-                              <a:alpha val="40000"/>
-                            </a:prstClr>
-                          </a:outerShdw>
-                        </a:effectLst>
+                        <a:effectLst/>
                       </wpc:bg>
                       <wpc:whole/>
-                      <wps:wsp>
-                        <wps:cNvPr id="13" name="WordArt 8"/>
-                        <wps:cNvSpPr txBox="1">
-                          <a:spLocks noChangeArrowheads="1" noChangeShapeType="1" noTextEdit="1"/>
-                        </wps:cNvSpPr>
-                        <wps:spPr bwMode="auto">
-                          <a:xfrm rot="20935815">
-                            <a:off x="2057390" y="1241694"/>
-                            <a:ext cx="915670" cy="1085215"/>
-                          </a:xfrm>
-                          <a:prstGeom prst="rect">
-                            <a:avLst/>
-                          </a:prstGeom>
-                          <a:extLst>
-                            <a:ext uri="{91240B29-F687-4F45-9708-019B960494DF}">
-                              <a14:hiddenLine xmlns:a14="http://schemas.microsoft.com/office/drawing/2010/main" w="9525">
-                                <a:solidFill>
-                                  <a:srgbClr val="000000"/>
-                                </a:solidFill>
-                                <a:round/>
-                                <a:headEnd/>
-                                <a:tailEnd/>
-                              </a14:hiddenLine>
-                            </a:ext>
-                          </a:extLst>
-                        </wps:spPr>
-                        <wps:txbx>
-                          <w:txbxContent>
-                            <w:p>
-                              <w:pPr>
-                                <w:pStyle w:val="NormalWeb"/>
-                                <w:spacing w:before="0" w:beforeAutospacing="0" w:after="0" w:afterAutospacing="0"/>
-                                <w:jc w:val="center"/>
-                                <w:rPr>
-                                  <w:sz w:val="20"/>
-                                  <w14:shadow w14:blurRad="88900" w14:dist="50800" w14:dir="0" w14:sx="0" w14:sy="0" w14:kx="0" w14:ky="0" w14:algn="ctr">
-                                    <w14:srgbClr w14:val="000000">
-                                      <w14:alpha w14:val="70000"/>
-                                    </w14:srgbClr>
-                                  </w14:shadow>
-                                  <w14:textFill>
-                                    <w14:gradFill>
-                                      <w14:gsLst>
-                                        <w14:gs w14:pos="0">
-                                          <w14:srgbClr w14:val="984807">
-                                            <w14:tint w14:val="66000"/>
-                                            <w14:satMod w14:val="160000"/>
-                                          </w14:srgbClr>
-                                        </w14:gs>
-                                        <w14:gs w14:pos="50000">
-                                          <w14:srgbClr w14:val="984807">
-                                            <w14:tint w14:val="44500"/>
-                                            <w14:satMod w14:val="160000"/>
-                                          </w14:srgbClr>
-                                        </w14:gs>
-                                        <w14:gs w14:pos="100000">
-                                          <w14:srgbClr w14:val="984807">
-                                            <w14:tint w14:val="23500"/>
-                                            <w14:satMod w14:val="160000"/>
-                                          </w14:srgbClr>
-                                        </w14:gs>
-                                      </w14:gsLst>
-                                      <w14:lin w14:ang="16200000" w14:scaled="0"/>
-                                    </w14:gradFill>
-                                  </w14:textFill>
-                                </w:rPr>
-                              </w:pPr>
-                              <w:r>
-                                <w:rPr>
-                                  <w:rFonts w:ascii="Arial Black" w:eastAsia="Times New Roman" w:hAnsi="Arial Black"/>
-                                  <w:shadow/>
-                                  <w:color w:val="984807"/>
-                                  <w:sz w:val="96"/>
-                                  <w:szCs w:val="72"/>
-                                  <w14:shadow w14:blurRad="88900" w14:dist="50800" w14:dir="0" w14:sx="100000" w14:sy="100000" w14:kx="0" w14:ky="0" w14:algn="ctr">
-                                    <w14:srgbClr w14:val="000000">
-                                      <w14:alpha w14:val="70000"/>
-                                    </w14:srgbClr>
-                                  </w14:shadow>
-                                  <w14:textFill>
-                                    <w14:gradFill>
-                                      <w14:gsLst>
-                                        <w14:gs w14:pos="0">
-                                          <w14:srgbClr w14:val="984807">
-                                            <w14:tint w14:val="66000"/>
-                                            <w14:satMod w14:val="160000"/>
-                                          </w14:srgbClr>
-                                        </w14:gs>
-                                        <w14:gs w14:pos="50000">
-                                          <w14:srgbClr w14:val="984807">
-                                            <w14:tint w14:val="44500"/>
-                                            <w14:satMod w14:val="160000"/>
-                                          </w14:srgbClr>
-                                        </w14:gs>
-                                        <w14:gs w14:pos="100000">
-                                          <w14:srgbClr w14:val="984807">
-                                            <w14:tint w14:val="23500"/>
-                                            <w14:satMod w14:val="160000"/>
-                                          </w14:srgbClr>
-                                        </w14:gs>
-                                      </w14:gsLst>
-                                      <w14:lin w14:ang="16200000" w14:scaled="0"/>
-                                    </w14:gradFill>
-                                  </w14:textFill>
-                                </w:rPr>
-                                <w:t>8</w:t>
-                              </w:r>
-                            </w:p>
-                          </w:txbxContent>
-                        </wps:txbx>
-                        <wps:bodyPr wrap="square" numCol="1" fromWordArt="1">
-                          <a:prstTxWarp prst="textPlain">
-                            <a:avLst>
-                              <a:gd name="adj" fmla="val 52688"/>
-                            </a:avLst>
-                          </a:prstTxWarp>
-                          <a:spAutoFit/>
-                        </wps:bodyPr>
-                      </wps:wsp>
                       <pic:pic xmlns:pic="http://schemas.openxmlformats.org/drawingml/2006/picture">
                         <pic:nvPicPr>
                           <pic:cNvPr id="10" name="Image 10"/>
@@ -175,12 +51,44 @@
                         </pic:blipFill>
                         <pic:spPr>
                           <a:xfrm>
-                            <a:off x="344192" y="1055058"/>
-                            <a:ext cx="1625684" cy="1625684"/>
+                            <a:off x="570424" y="319001"/>
+                            <a:ext cx="2425870" cy="2425586"/>
                           </a:xfrm>
                           <a:prstGeom prst="rect">
                             <a:avLst/>
                           </a:prstGeom>
+                        </pic:spPr>
+                      </pic:pic>
+                      <pic:pic xmlns:pic="http://schemas.openxmlformats.org/drawingml/2006/picture">
+                        <pic:nvPicPr>
+                          <pic:cNvPr id="25" name="Image 25"/>
+                          <pic:cNvPicPr/>
+                        </pic:nvPicPr>
+                        <pic:blipFill>
+                          <a:blip r:embed="rId5">
+                            <a:extLst>
+                              <a:ext uri="{28A0092B-C50C-407E-A947-70E740481C1C}">
+                                <a14:useLocalDpi xmlns:a14="http://schemas.microsoft.com/office/drawing/2010/main" val="0"/>
+                              </a:ext>
+                            </a:extLst>
+                          </a:blip>
+                          <a:srcRect/>
+                          <a:stretch>
+                            <a:fillRect/>
+                          </a:stretch>
+                        </pic:blipFill>
+                        <pic:spPr bwMode="auto">
+                          <a:xfrm>
+                            <a:off x="1033038" y="777080"/>
+                            <a:ext cx="1463675" cy="1888490"/>
+                          </a:xfrm>
+                          <a:prstGeom prst="rect">
+                            <a:avLst/>
+                          </a:prstGeom>
+                          <a:noFill/>
+                          <a:ln>
+                            <a:noFill/>
+                          </a:ln>
                         </pic:spPr>
                       </pic:pic>
                       <wps:wsp>
@@ -270,7 +178,7 @@
                           </pic:cNvPicPr>
                         </pic:nvPicPr>
                         <pic:blipFill>
-                          <a:blip r:embed="rId5"/>
+                          <a:blip r:embed="rId6"/>
                           <a:stretch>
                             <a:fillRect/>
                           </a:stretch>
@@ -293,7 +201,7 @@
           </mc:Choice>
           <mc:Fallback>
             <w:pict>
-              <v:group id="Zone de dessin 8" o:spid="_x0000_s1026" editas="canvas" style="width:297.05pt;height:218.1pt;mso-position-horizontal-relative:char;mso-position-vertical-relative:line" coordsize="37725,27692" o:gfxdata="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">
+              <v:group id="Zone de dessin 8" o:spid="_x0000_s1026" editas="canvas" style="width:284.45pt;height:218.05pt;mso-position-horizontal-relative:char;mso-position-vertical-relative:line" coordsize="36125,27692" o:gfxdata="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">
                 <v:shapetype id="_x0000_t75" coordsize="21600,21600" o:spt="75" o:preferrelative="t" path="m@4@5l@4@11@9@11@9@5xe" filled="f" stroked="f">
                   <v:stroke joinstyle="miter"/>
                   <v:formulas>
@@ -313,106 +221,20 @@
                   <v:path o:extrusionok="f" gradientshapeok="t" o:connecttype="rect"/>
                   <o:lock v:ext="edit" aspectratio="t"/>
                 </v:shapetype>
-                <v:shape id="_x0000_s1027" type="#_x0000_t75" style="position:absolute;width:37725;height:27692;visibility:visible;mso-wrap-style:square" filled="t" fillcolor="white [3212]">
+                <v:shape id="_x0000_s1027" type="#_x0000_t75" style="position:absolute;width:36125;height:27692;visibility:visible;mso-wrap-style:square" filled="t" fillcolor="white [3212]">
                   <v:fill o:detectmouseclick="t"/>
-                  <v:shadow on="t" type="perspective" color="black" opacity="26214f" offset="0,0" matrix="66847f,,,66847f"/>
                   <v:path o:connecttype="none"/>
+                </v:shape>
+                <v:shape id="Image 10" o:spid="_x0000_s1028" type="#_x0000_t75" style="position:absolute;left:5704;top:3190;width:24258;height:24255;visibility:visible;mso-wrap-style:square" o:gfxdata="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">
+                  <v:imagedata r:id="rId7" o:title=""/>
+                </v:shape>
+                <v:shape id="Image 25" o:spid="_x0000_s1029" type="#_x0000_t75" style="position:absolute;left:10330;top:7770;width:14637;height:18885;visibility:visible;mso-wrap-style:square" o:gfxdata="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">
+                  <v:imagedata r:id="rId8" o:title=""/>
                 </v:shape>
                 <v:shapetype id="_x0000_t202" coordsize="21600,21600" o:spt="202" path="m,l,21600r21600,l21600,xe">
                   <v:stroke joinstyle="miter"/>
                   <v:path gradientshapeok="t" o:connecttype="rect"/>
                 </v:shapetype>
-                <v:shape id="WordArt 8" o:spid="_x0000_s1028" type="#_x0000_t202" style="position:absolute;left:20573;top:12416;width:9157;height:10853;rotation:-725467fd;visibility:visible;mso-wrap-style:square;v-text-anchor:top" o:gfxdata="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" filled="f" stroked="f">
-                  <v:stroke joinstyle="round"/>
-                  <o:lock v:ext="edit" shapetype="t"/>
-                  <v:textbox style="mso-fit-shape-to-text:t">
-                    <w:txbxContent>
-                      <w:p>
-                        <w:pPr>
-                          <w:pStyle w:val="NormalWeb"/>
-                          <w:spacing w:before="0" w:beforeAutospacing="0" w:after="0" w:afterAutospacing="0"/>
-                          <w:jc w:val="center"/>
-                          <w:rPr>
-                            <w:sz w:val="20"/>
-                            <w14:shadow w14:blurRad="88900" w14:dist="50800" w14:dir="0" w14:sx="0" w14:sy="0" w14:kx="0" w14:ky="0" w14:algn="ctr">
-                              <w14:srgbClr w14:val="000000">
-                                <w14:alpha w14:val="70000"/>
-                              </w14:srgbClr>
-                            </w14:shadow>
-                            <w14:textFill>
-                              <w14:gradFill>
-                                <w14:gsLst>
-                                  <w14:gs w14:pos="0">
-                                    <w14:srgbClr w14:val="984807">
-                                      <w14:tint w14:val="66000"/>
-                                      <w14:satMod w14:val="160000"/>
-                                    </w14:srgbClr>
-                                  </w14:gs>
-                                  <w14:gs w14:pos="50000">
-                                    <w14:srgbClr w14:val="984807">
-                                      <w14:tint w14:val="44500"/>
-                                      <w14:satMod w14:val="160000"/>
-                                    </w14:srgbClr>
-                                  </w14:gs>
-                                  <w14:gs w14:pos="100000">
-                                    <w14:srgbClr w14:val="984807">
-                                      <w14:tint w14:val="23500"/>
-                                      <w14:satMod w14:val="160000"/>
-                                    </w14:srgbClr>
-                                  </w14:gs>
-                                </w14:gsLst>
-                                <w14:lin w14:ang="16200000" w14:scaled="0"/>
-                              </w14:gradFill>
-                            </w14:textFill>
-                          </w:rPr>
-                        </w:pPr>
-                        <w:r>
-                          <w:rPr>
-                            <w:rFonts w:ascii="Arial Black" w:eastAsia="Times New Roman" w:hAnsi="Arial Black"/>
-                            <w:shadow/>
-                            <w:color w:val="984807"/>
-                            <w:sz w:val="96"/>
-                            <w:szCs w:val="72"/>
-                            <w14:shadow w14:blurRad="88900" w14:dist="50800" w14:dir="0" w14:sx="100000" w14:sy="100000" w14:kx="0" w14:ky="0" w14:algn="ctr">
-                              <w14:srgbClr w14:val="000000">
-                                <w14:alpha w14:val="70000"/>
-                              </w14:srgbClr>
-                            </w14:shadow>
-                            <w14:textFill>
-                              <w14:gradFill>
-                                <w14:gsLst>
-                                  <w14:gs w14:pos="0">
-                                    <w14:srgbClr w14:val="984807">
-                                      <w14:tint w14:val="66000"/>
-                                      <w14:satMod w14:val="160000"/>
-                                    </w14:srgbClr>
-                                  </w14:gs>
-                                  <w14:gs w14:pos="50000">
-                                    <w14:srgbClr w14:val="984807">
-                                      <w14:tint w14:val="44500"/>
-                                      <w14:satMod w14:val="160000"/>
-                                    </w14:srgbClr>
-                                  </w14:gs>
-                                  <w14:gs w14:pos="100000">
-                                    <w14:srgbClr w14:val="984807">
-                                      <w14:tint w14:val="23500"/>
-                                      <w14:satMod w14:val="160000"/>
-                                    </w14:srgbClr>
-                                  </w14:gs>
-                                </w14:gsLst>
-                                <w14:lin w14:ang="16200000" w14:scaled="0"/>
-                              </w14:gradFill>
-                            </w14:textFill>
-                          </w:rPr>
-                          <w:t>8</w:t>
-                        </w:r>
-                      </w:p>
-                    </w:txbxContent>
-                  </v:textbox>
-                </v:shape>
-                <v:shape id="Image 10" o:spid="_x0000_s1029" type="#_x0000_t75" style="position:absolute;left:3441;top:10550;width:16257;height:16257;visibility:visible;mso-wrap-style:square" o:gfxdata="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">
-                  <v:imagedata r:id="rId6" o:title=""/>
-                </v:shape>
                 <v:shape id="WordArt 6" o:spid="_x0000_s1030" type="#_x0000_t202" style="position:absolute;left:7998;top:1882;width:24505;height:10909;visibility:visible;mso-wrap-style:square;v-text-anchor:top" o:gfxdata="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" filled="f" stroked="f" strokecolor="green">
                   <v:stroke joinstyle="round"/>
                   <o:lock v:ext="edit" shapetype="t"/>
@@ -455,7 +277,7 @@
                   </v:textbox>
                 </v:shape>
                 <v:shape id="Image 21" o:spid="_x0000_s1031" type="#_x0000_t75" style="position:absolute;left:1334;top:6368;width:6857;height:6034;visibility:visible;mso-wrap-style:square" o:gfxdata="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">
-                  <v:imagedata r:id="rId7" o:title=""/>
+                  <v:imagedata r:id="rId9" o:title=""/>
                 </v:shape>
                 <w10:anchorlock/>
               </v:group>
@@ -463,8 +285,73 @@
           </mc:Fallback>
         </mc:AlternateContent>
       </w:r>
-      <w:bookmarkStart w:id="0" w:name="_GoBack"/>
       <w:bookmarkEnd w:id="0"/>
+      <w:r>
+        <w:rPr>
+          <w:rFonts w:ascii="Cambria" w:eastAsia="Times New Roman" w:hAnsi="Cambria" w:cs="Times New Roman"/>
+          <w:b/>
+          <w:bCs/>
+          <w:noProof/>
+          <w:color w:val="0070C0"/>
+          <w:sz w:val="72"/>
+          <w:szCs w:val="72"/>
+          <w:lang w:eastAsia="fr-FR"/>
+          <w14:shadow w14:blurRad="76200" w14:dist="50800" w14:dir="0" w14:sx="125000" w14:sy="125000" w14:kx="0" w14:ky="0" w14:algn="ctr">
+            <w14:schemeClr w14:val="bg1">
+              <w14:lumMod w14:val="85000"/>
+            </w14:schemeClr>
+          </w14:shadow>
+          <w14:reflection w14:blurRad="901700" w14:stA="100000" w14:stPos="0" w14:endA="0" w14:endPos="0" w14:dist="1181100" w14:dir="0" w14:fadeDir="0" w14:sx="0" w14:sy="0" w14:kx="0" w14:ky="0" w14:algn="b"/>
+        </w:rPr>
+        <w:drawing>
+          <wp:inline distT="0" distB="0" distL="0" distR="0">
+            <wp:extent cx="1464147" cy="1888560"/>
+            <wp:effectExtent l="0" t="0" r="0" b="0"/>
+            <wp:docPr id="18" name="Image 18"/>
+            <wp:cNvGraphicFramePr>
+              <a:graphicFrameLocks xmlns:a="http://schemas.openxmlformats.org/drawingml/2006/main" noChangeAspect="1"/>
+            </wp:cNvGraphicFramePr>
+            <a:graphic xmlns:a="http://schemas.openxmlformats.org/drawingml/2006/main">
+              <a:graphicData uri="http://schemas.openxmlformats.org/drawingml/2006/picture">
+                <pic:pic xmlns:pic="http://schemas.openxmlformats.org/drawingml/2006/picture">
+                  <pic:nvPicPr>
+                    <pic:cNvPr id="0" name="Picture 1"/>
+                    <pic:cNvPicPr>
+                      <a:picLocks noChangeAspect="1" noChangeArrowheads="1"/>
+                    </pic:cNvPicPr>
+                  </pic:nvPicPr>
+                  <pic:blipFill>
+                    <a:blip r:embed="rId5">
+                      <a:extLst>
+                        <a:ext uri="{28A0092B-C50C-407E-A947-70E740481C1C}">
+                          <a14:useLocalDpi xmlns:a14="http://schemas.microsoft.com/office/drawing/2010/main" val="0"/>
+                        </a:ext>
+                      </a:extLst>
+                    </a:blip>
+                    <a:srcRect/>
+                    <a:stretch>
+                      <a:fillRect/>
+                    </a:stretch>
+                  </pic:blipFill>
+                  <pic:spPr bwMode="auto">
+                    <a:xfrm>
+                      <a:off x="0" y="0"/>
+                      <a:ext cx="1477542" cy="1905838"/>
+                    </a:xfrm>
+                    <a:prstGeom prst="rect">
+                      <a:avLst/>
+                    </a:prstGeom>
+                    <a:noFill/>
+                    <a:ln>
+                      <a:noFill/>
+                    </a:ln>
+                  </pic:spPr>
+                </pic:pic>
+              </a:graphicData>
+            </a:graphic>
+          </wp:inline>
+        </w:drawing>
+      </w:r>
     </w:p>
     <w:p>
       <w:r>
@@ -737,7 +624,7 @@
                   <v:path o:connecttype="none"/>
                 </v:shape>
                 <v:shape id="Image 9" o:spid="_x0000_s1034" type="#_x0000_t75" style="position:absolute;left:12585;top:12321;width:16257;height:16256;visibility:visible;mso-wrap-style:square" o:gfxdata="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">
-                  <v:imagedata r:id="rId8" o:title=""/>
+                  <v:imagedata r:id="rId10" o:title=""/>
                 </v:shape>
                 <v:shape id="WordArt 6" o:spid="_x0000_s1035" type="#_x0000_t202" style="position:absolute;left:7998;top:1882;width:24505;height:10909;visibility:visible;mso-wrap-style:square;v-text-anchor:top" o:gfxdata="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" filled="f" stroked="f" strokecolor="green">
                   <v:stroke joinstyle="round"/>
@@ -1029,7 +916,7 @@
                           </pic:cNvPicPr>
                         </pic:nvPicPr>
                         <pic:blipFill>
-                          <a:blip r:embed="rId9"/>
+                          <a:blip r:embed="rId11"/>
                           <a:stretch>
                             <a:fillRect/>
                           </a:stretch>
@@ -1130,7 +1017,7 @@
                   </v:textbox>
                 </v:shape>
                 <v:shape id="Image 24" o:spid="_x0000_s1042" type="#_x0000_t75" style="position:absolute;left:2528;top:4613;width:16257;height:15177;visibility:visible;mso-wrap-style:square" o:gfxdata="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">
-                  <v:imagedata r:id="rId10" o:title=""/>
+                  <v:imagedata r:id="rId12" o:title=""/>
                 </v:shape>
                 <w10:anchorlock/>
               </v:group>
@@ -1309,7 +1196,7 @@
                           </pic:cNvPicPr>
                         </pic:nvPicPr>
                         <pic:blipFill>
-                          <a:blip r:embed="rId11">
+                          <a:blip r:embed="rId13">
                             <a:extLst>
                               <a:ext uri="{28A0092B-C50C-407E-A947-70E740481C1C}">
                                 <a14:useLocalDpi xmlns:a14="http://schemas.microsoft.com/office/drawing/2010/main" val="0"/>
@@ -1514,7 +1401,7 @@
                   </v:textbox>
                 </v:shape>
                 <v:shape id="Picture 4" o:spid="_x0000_s1047" type="#_x0000_t75" style="position:absolute;left:9467;top:8293;width:12923;height:12928;visibility:visible;mso-wrap-style:square" o:gfxdata="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">
-                  <v:imagedata r:id="rId12" o:title=""/>
+                  <v:imagedata r:id="rId14" o:title=""/>
                 </v:shape>
                 <v:shape id="WordArt 6" o:spid="_x0000_s1048" type="#_x0000_t202" style="position:absolute;left:9467;top:3054;width:17342;height:14313;visibility:visible;mso-wrap-style:square;v-text-anchor:top" o:gfxdata="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" filled="f" stroked="f" strokecolor="green">
                   <v:stroke joinstyle="round"/>

</xml_diff>